<commit_message>
Add product data that already exists in the target environment to the end of the files
</commit_message>
<xml_diff>
--- a/salesforce_configs/product_migration/Product_Deployment_Guide_(draft).docx
+++ b/salesforce_configs/product_migration/Product_Deployment_Guide_(draft).docx
@@ -1,6 +1,6 @@
 
 <file path=word/document.xml><?xml version="1.0" encoding="utf-8"?>
-<w:document xmlns:wpc="http://schemas.microsoft.com/office/word/2010/wordprocessingCanvas" xmlns:cx="http://schemas.microsoft.com/office/drawing/2014/chartex" xmlns:cx1="http://schemas.microsoft.com/office/drawing/2015/9/8/chartex" xmlns:cx2="http://schemas.microsoft.com/office/drawing/2015/10/21/chartex" xmlns:cx3="http://schemas.microsoft.com/office/drawing/2016/5/9/chartex" xmlns:cx4="http://schemas.microsoft.com/office/drawing/2016/5/10/chartex" xmlns:cx5="http://schemas.microsoft.com/office/drawing/2016/5/11/chartex" xmlns:cx6="http://schemas.microsoft.com/office/drawing/2016/5/12/chartex" xmlns:cx7="http://schemas.microsoft.com/office/drawing/2016/5/13/chartex" xmlns:cx8="http://schemas.microsoft.com/office/drawing/2016/5/14/chartex" xmlns:mc="http://schemas.openxmlformats.org/markup-compatibility/2006" xmlns:aink="http://schemas.microsoft.com/office/drawing/2016/ink" xmlns:am3d="http://schemas.microsoft.com/office/drawing/2017/model3d" xmlns:o="urn:schemas-microsoft-com:office:office" xmlns:r="http://schemas.openxmlformats.org/officeDocument/2006/relationships" xmlns:m="http://schemas.openxmlformats.org/officeDocument/2006/math" xmlns:v="urn:schemas-microsoft-com:vml" xmlns:wp14="http://schemas.microsoft.com/office/word/2010/wordprocessingDrawing" xmlns:wp="http://schemas.openxmlformats.org/drawingml/2006/wordprocessingDrawing" xmlns:w10="urn:schemas-microsoft-com:office:word" xmlns:w="http://schemas.openxmlformats.org/wordprocessingml/2006/main" xmlns:w14="http://schemas.microsoft.com/office/word/2010/wordml" xmlns:w15="http://schemas.microsoft.com/office/word/2012/wordml" xmlns:w16cid="http://schemas.microsoft.com/office/word/2016/wordml/cid" xmlns:w16se="http://schemas.microsoft.com/office/word/2015/wordml/symex" xmlns:wpg="http://schemas.microsoft.com/office/word/2010/wordprocessingGroup" xmlns:wpi="http://schemas.microsoft.com/office/word/2010/wordprocessingInk" xmlns:wne="http://schemas.microsoft.com/office/word/2006/wordml" xmlns:wps="http://schemas.microsoft.com/office/word/2010/wordprocessingShape" mc:Ignorable="w14 w15 w16se w16cid wp14">
+<w:document xmlns:wpc="http://schemas.microsoft.com/office/word/2010/wordprocessingCanvas" xmlns:mc="http://schemas.openxmlformats.org/markup-compatibility/2006" xmlns:o="urn:schemas-microsoft-com:office:office" xmlns:r="http://schemas.openxmlformats.org/officeDocument/2006/relationships" xmlns:m="http://schemas.openxmlformats.org/officeDocument/2006/math" xmlns:v="urn:schemas-microsoft-com:vml" xmlns:wp14="http://schemas.microsoft.com/office/word/2010/wordprocessingDrawing" xmlns:wp="http://schemas.openxmlformats.org/drawingml/2006/wordprocessingDrawing" xmlns:w10="urn:schemas-microsoft-com:office:word" xmlns:w="http://schemas.openxmlformats.org/wordprocessingml/2006/main" xmlns:w14="http://schemas.microsoft.com/office/word/2010/wordml" xmlns:w15="http://schemas.microsoft.com/office/word/2012/wordml" xmlns:wpg="http://schemas.microsoft.com/office/word/2010/wordprocessingGroup" xmlns:wpi="http://schemas.microsoft.com/office/word/2010/wordprocessingInk" xmlns:wne="http://schemas.microsoft.com/office/word/2006/wordml" xmlns:wps="http://schemas.microsoft.com/office/word/2010/wordprocessingShape" mc:Ignorable="w14 w15 wp14">
   <w:body>
     <w:p>
       <w:bookmarkStart w:id="0" w:name="_Toc493515424"/>
@@ -392,15 +392,74 @@
         <w:t xml:space="preserve">Then filter the extracted records to have only required records to be deployed. </w:t>
       </w:r>
       <w:r>
-        <w:t xml:space="preserve">Records that are directly related to Product record are Attribute assignments, Product Configuration Procedures, Product Child Items and Product Relationships. The other related records </w:t>
-      </w:r>
-      <w:proofErr w:type="gramStart"/>
-      <w:r>
-        <w:t>needs</w:t>
-      </w:r>
-      <w:proofErr w:type="gramEnd"/>
-      <w:r>
-        <w:t xml:space="preserve"> to be figured out based on these other relationships (or see what’s listed into the deployment notes) </w:t>
+        <w:t xml:space="preserve">Records that are directly related to Product record are </w:t>
+      </w:r>
+      <w:r>
+        <w:rPr>
+          <w:b/>
+          <w:color w:val="FF0000"/>
+        </w:rPr>
+        <w:t>Attribute assignments</w:t>
+      </w:r>
+      <w:r>
+        <w:t>,</w:t>
+      </w:r>
+      <w:r>
+        <w:rPr>
+          <w:b/>
+          <w:color w:val="FF0000"/>
+        </w:rPr>
+        <w:t xml:space="preserve"> Product Configuration Procedures</w:t>
+      </w:r>
+      <w:r>
+        <w:t>,</w:t>
+      </w:r>
+      <w:r>
+        <w:rPr>
+          <w:b/>
+        </w:rPr>
+        <w:t xml:space="preserve"> </w:t>
+      </w:r>
+      <w:r>
+        <w:rPr>
+          <w:b/>
+          <w:color w:val="FF0000"/>
+        </w:rPr>
+        <w:t>Product Child Items</w:t>
+      </w:r>
+      <w:r>
+        <w:t>,</w:t>
+      </w:r>
+      <w:r>
+        <w:rPr>
+          <w:b/>
+          <w:color w:val="FF0000"/>
+        </w:rPr>
+        <w:t xml:space="preserve"> </w:t>
+      </w:r>
+      <w:r>
+        <w:t>and</w:t>
+      </w:r>
+      <w:r>
+        <w:rPr>
+          <w:b/>
+        </w:rPr>
+        <w:t xml:space="preserve"> </w:t>
+      </w:r>
+      <w:r>
+        <w:rPr>
+          <w:b/>
+          <w:color w:val="FF0000"/>
+        </w:rPr>
+        <w:t>Product Relationships</w:t>
+      </w:r>
+      <w:r>
+        <w:t>. The other related records needs to be figured out b</w:t>
+      </w:r>
+      <w:bookmarkStart w:id="1" w:name="_GoBack"/>
+      <w:bookmarkEnd w:id="1"/>
+      <w:r>
+        <w:t xml:space="preserve">ased on these other relationships (or see what’s listed into the deployment notes) </w:t>
       </w:r>
     </w:p>
     <w:p>
@@ -1003,11 +1062,19 @@
       <w:r>
         <w:t>Export records from object “</w:t>
       </w:r>
+      <w:proofErr w:type="spellStart"/>
       <w:r>
         <w:rPr>
           <w:b/>
         </w:rPr>
-        <w:t>Vlocity Rule</w:t>
+        <w:t>Vlocity</w:t>
+      </w:r>
+      <w:proofErr w:type="spellEnd"/>
+      <w:r>
+        <w:rPr>
+          <w:b/>
+        </w:rPr>
+        <w:t xml:space="preserve"> Rule</w:t>
       </w:r>
       <w:r>
         <w:t>” (vlocity_</w:t>
@@ -1057,11 +1124,19 @@
       <w:r>
         <w:t>Export records from object “</w:t>
       </w:r>
+      <w:proofErr w:type="spellStart"/>
       <w:r>
         <w:rPr>
           <w:b/>
         </w:rPr>
-        <w:t>Vlocity Entity Filter</w:t>
+        <w:t>Vlocity</w:t>
+      </w:r>
+      <w:proofErr w:type="spellEnd"/>
+      <w:r>
+        <w:rPr>
+          <w:b/>
+        </w:rPr>
+        <w:t xml:space="preserve"> Entity Filter</w:t>
       </w:r>
       <w:r>
         <w:t>”</w:t>
@@ -1323,7 +1398,7 @@
         </w:numPr>
         <w:ind w:left="1800"/>
       </w:pPr>
-      <w:bookmarkStart w:id="1" w:name="_Toc493515426"/>
+      <w:bookmarkStart w:id="2" w:name="_Toc493515426"/>
       <w:r>
         <w:t xml:space="preserve">Include all </w:t>
       </w:r>
@@ -1331,7 +1406,7 @@
         <w:t>fields</w:t>
       </w:r>
     </w:p>
-    <w:bookmarkEnd w:id="1"/>
+    <w:bookmarkEnd w:id="2"/>
     <w:p>
       <w:pPr>
         <w:pStyle w:val="ListParagraph"/>
@@ -1573,11 +1648,19 @@
       <w:r>
         <w:t>Export records from object “</w:t>
       </w:r>
+      <w:proofErr w:type="spellStart"/>
       <w:r>
         <w:rPr>
           <w:b/>
         </w:rPr>
-        <w:t>Vlocity Attribute Category</w:t>
+        <w:t>Vlocity</w:t>
+      </w:r>
+      <w:proofErr w:type="spellEnd"/>
+      <w:r>
+        <w:rPr>
+          <w:b/>
+        </w:rPr>
+        <w:t xml:space="preserve"> Attribute Category</w:t>
       </w:r>
       <w:r>
         <w:t>” (vlo</w:t>
@@ -1629,11 +1712,19 @@
       <w:r>
         <w:t>Export records from object “</w:t>
       </w:r>
+      <w:proofErr w:type="spellStart"/>
       <w:r>
         <w:rPr>
           <w:b/>
         </w:rPr>
-        <w:t>Vlocity Attribute</w:t>
+        <w:t>Vlocity</w:t>
+      </w:r>
+      <w:proofErr w:type="spellEnd"/>
+      <w:r>
+        <w:rPr>
+          <w:b/>
+        </w:rPr>
+        <w:t xml:space="preserve"> Attribute</w:t>
       </w:r>
       <w:r>
         <w:t>” (vlocity_</w:t>
@@ -1845,16 +1936,7 @@
         <w:ind w:left="1440"/>
       </w:pPr>
       <w:r>
-        <w:t xml:space="preserve">NOTE! Validate if export is needed, or if </w:t>
-      </w:r>
-      <w:r>
-        <w:t xml:space="preserve">Offerings </w:t>
-      </w:r>
-      <w:r>
-        <w:t xml:space="preserve">exists already in target environment. In this case only do mapping against the target environment record IDs. </w:t>
-      </w:r>
-      <w:r>
-        <w:t xml:space="preserve"> </w:t>
+        <w:t xml:space="preserve">NOTE! Validate if export is needed, or if Offerings exists already in target environment. In this case only do mapping against the target environment record IDs.  </w:t>
       </w:r>
     </w:p>
     <w:p>
@@ -1919,15 +2001,15 @@
         <w:t xml:space="preserve">After you have exported all required </w:t>
       </w:r>
       <w:r>
-        <w:t xml:space="preserve">objects, you can start preparing the data for importing. In Importing </w:t>
+        <w:t xml:space="preserve">objects, you can start preparing the data for importing. In </w:t>
       </w:r>
       <w:proofErr w:type="gramStart"/>
       <w:r>
-        <w:t>phase</w:t>
+        <w:t>Importing</w:t>
       </w:r>
       <w:proofErr w:type="gramEnd"/>
       <w:r>
-        <w:t xml:space="preserve"> the order matters, and basically you first need to import the core records, and then the related ones. So please pay a close attention to the order, also pay attention to existing records in target environment if such exists. </w:t>
+        <w:t xml:space="preserve"> phase the order matters, and basically you first need to import the core records, and then the related ones. So please pay a close attention to the order, also pay attention to existing records in target environment if such exists. </w:t>
       </w:r>
       <w:r>
         <w:t xml:space="preserve">So that the </w:t>
@@ -3361,23 +3443,23 @@
         <w:t xml:space="preserve"> letters (</w:t>
       </w:r>
       <w:proofErr w:type="spellStart"/>
+      <w:r>
+        <w:rPr>
+          <w:rStyle w:val="IntenseEmphasis"/>
+          <w:lang w:val="en-US"/>
+        </w:rPr>
+        <w:t>ä</w:t>
+      </w:r>
       <w:proofErr w:type="gramStart"/>
       <w:r>
         <w:rPr>
           <w:rStyle w:val="IntenseEmphasis"/>
           <w:lang w:val="en-US"/>
         </w:rPr>
-        <w:t>ä,Ä</w:t>
-      </w:r>
+        <w:t>,Ä,ö,Ö,å,Å</w:t>
+      </w:r>
+      <w:proofErr w:type="spellEnd"/>
       <w:proofErr w:type="gramEnd"/>
-      <w:r>
-        <w:rPr>
-          <w:rStyle w:val="IntenseEmphasis"/>
-          <w:lang w:val="en-US"/>
-        </w:rPr>
-        <w:t>,ö,Ö,å,Å</w:t>
-      </w:r>
-      <w:proofErr w:type="spellEnd"/>
       <w:r>
         <w:rPr>
           <w:rStyle w:val="IntenseEmphasis"/>
@@ -3441,6 +3523,7 @@
       <w:r>
         <w:rPr>
           <w:noProof/>
+          <w:lang w:val="en-US" w:eastAsia="en-US"/>
         </w:rPr>
         <w:drawing>
           <wp:anchor distT="0" distB="0" distL="114300" distR="114300" simplePos="0" relativeHeight="251658240" behindDoc="0" locked="0" layoutInCell="1" allowOverlap="1" wp14:anchorId="0BE4C259">
@@ -3864,6 +3947,7 @@
       <w:r>
         <w:rPr>
           <w:noProof/>
+          <w:lang w:val="en-US" w:eastAsia="en-US"/>
         </w:rPr>
         <w:drawing>
           <wp:inline distT="0" distB="0" distL="0" distR="0" wp14:anchorId="68A50CEC" wp14:editId="2119FCD4">
@@ -3996,7 +4080,7 @@
       <w:r>
         <w:rPr>
           <w:noProof/>
-          <w:lang w:val="en-US"/>
+          <w:lang w:val="en-US" w:eastAsia="en-US"/>
         </w:rPr>
         <w:drawing>
           <wp:inline distT="0" distB="0" distL="0" distR="0" wp14:anchorId="284F6F72" wp14:editId="0054A539">
@@ -4104,7 +4188,7 @@
       <w:r>
         <w:rPr>
           <w:noProof/>
-          <w:lang w:val="en-US"/>
+          <w:lang w:val="en-US" w:eastAsia="en-US"/>
         </w:rPr>
         <w:drawing>
           <wp:inline distT="0" distB="0" distL="0" distR="0" wp14:anchorId="62A2350A" wp14:editId="4F721555">
@@ -4207,7 +4291,7 @@
       <w:r>
         <w:rPr>
           <w:noProof/>
-          <w:lang w:val="en-US"/>
+          <w:lang w:val="en-US" w:eastAsia="en-US"/>
         </w:rPr>
         <w:drawing>
           <wp:inline distT="0" distB="0" distL="0" distR="0" wp14:anchorId="14D3C13D" wp14:editId="4D051D0C">
@@ -4355,7 +4439,7 @@
       <w:r>
         <w:rPr>
           <w:noProof/>
-          <w:lang w:val="en-US"/>
+          <w:lang w:val="en-US" w:eastAsia="en-US"/>
         </w:rPr>
         <w:drawing>
           <wp:inline distT="0" distB="0" distL="0" distR="0" wp14:anchorId="0125800A" wp14:editId="2EBD0F3D">
@@ -4450,7 +4534,7 @@
       <w:r>
         <w:rPr>
           <w:noProof/>
-          <w:lang w:val="en-US"/>
+          <w:lang w:val="en-US" w:eastAsia="en-US"/>
         </w:rPr>
         <w:drawing>
           <wp:inline distT="0" distB="0" distL="0" distR="0" wp14:anchorId="47D771C5" wp14:editId="7799889C">
@@ -4571,21 +4655,7 @@
         <w:rPr>
           <w:lang w:val="en-US"/>
         </w:rPr>
-        <w:t xml:space="preserve">through </w:t>
-      </w:r>
-      <w:proofErr w:type="gramStart"/>
-      <w:r>
-        <w:rPr>
-          <w:lang w:val="en-US"/>
-        </w:rPr>
-        <w:t>and also</w:t>
-      </w:r>
-      <w:proofErr w:type="gramEnd"/>
-      <w:r>
-        <w:rPr>
-          <w:lang w:val="en-US"/>
-        </w:rPr>
-        <w:t xml:space="preserve"> </w:t>
+        <w:t xml:space="preserve">through and also </w:t>
       </w:r>
       <w:r>
         <w:rPr>
@@ -4612,6 +4682,9 @@
         </w:rPr>
       </w:pPr>
       <w:r>
+        <w:rPr>
+          <w:lang w:val="en-US"/>
+        </w:rPr>
         <w:br w:type="page"/>
       </w:r>
     </w:p>
@@ -4666,6 +4739,7 @@
       <w:r>
         <w:rPr>
           <w:noProof/>
+          <w:lang w:val="en-US" w:eastAsia="en-US"/>
         </w:rPr>
         <w:drawing>
           <wp:inline distT="0" distB="0" distL="0" distR="0" wp14:anchorId="59693218" wp14:editId="5B3AB3B6">
@@ -4713,6 +4787,7 @@
       <w:r>
         <w:rPr>
           <w:noProof/>
+          <w:lang w:val="en-US" w:eastAsia="en-US"/>
         </w:rPr>
         <w:drawing>
           <wp:inline distT="0" distB="0" distL="0" distR="0" wp14:anchorId="5E3262C6" wp14:editId="15CE71DE">
@@ -4760,6 +4835,7 @@
       <w:r>
         <w:rPr>
           <w:noProof/>
+          <w:lang w:val="en-US" w:eastAsia="en-US"/>
         </w:rPr>
         <w:drawing>
           <wp:inline distT="0" distB="0" distL="0" distR="0" wp14:anchorId="391C6B07" wp14:editId="2DD38E2F">
@@ -4821,8 +4897,6 @@
       <w:r>
         <w:t xml:space="preserve"> Export queries: </w:t>
       </w:r>
-      <w:bookmarkStart w:id="2" w:name="_GoBack"/>
-      <w:bookmarkEnd w:id="2"/>
     </w:p>
     <w:p>
       <w:pPr>
@@ -11152,18 +11226,18 @@
           <w:szCs w:val="18"/>
           <w:lang w:val="en-US"/>
         </w:rPr>
-        <w:t>Overridable__c</w:t>
-      </w:r>
-      <w:proofErr w:type="spellEnd"/>
-      <w:r>
-        <w:rPr>
-          <w:rFonts w:ascii="Calibri Light" w:hAnsi="Calibri Light" w:cs="Calibri Light"/>
-          <w:i/>
-          <w:sz w:val="18"/>
-          <w:szCs w:val="18"/>
-          <w:lang w:val="en-US"/>
-        </w:rPr>
-        <w:t>, vlocity_</w:t>
+        <w:t>Overridable</w:t>
+      </w:r>
+      <w:proofErr w:type="spellEnd"/>
+      <w:r>
+        <w:rPr>
+          <w:rFonts w:ascii="Calibri Light" w:hAnsi="Calibri Light" w:cs="Calibri Light"/>
+          <w:i/>
+          <w:sz w:val="18"/>
+          <w:szCs w:val="18"/>
+          <w:lang w:val="en-US"/>
+        </w:rPr>
+        <w:t>__c, vlocity_</w:t>
       </w:r>
       <w:proofErr w:type="spellStart"/>
       <w:r>
@@ -18042,7 +18116,7 @@
 </file>
 
 <file path=word/numbering.xml><?xml version="1.0" encoding="utf-8"?>
-<w:numbering xmlns:wpc="http://schemas.microsoft.com/office/word/2010/wordprocessingCanvas" xmlns:cx="http://schemas.microsoft.com/office/drawing/2014/chartex" xmlns:cx1="http://schemas.microsoft.com/office/drawing/2015/9/8/chartex" xmlns:cx2="http://schemas.microsoft.com/office/drawing/2015/10/21/chartex" xmlns:cx3="http://schemas.microsoft.com/office/drawing/2016/5/9/chartex" xmlns:cx4="http://schemas.microsoft.com/office/drawing/2016/5/10/chartex" xmlns:cx5="http://schemas.microsoft.com/office/drawing/2016/5/11/chartex" xmlns:cx6="http://schemas.microsoft.com/office/drawing/2016/5/12/chartex" xmlns:cx7="http://schemas.microsoft.com/office/drawing/2016/5/13/chartex" xmlns:cx8="http://schemas.microsoft.com/office/drawing/2016/5/14/chartex" xmlns:mc="http://schemas.openxmlformats.org/markup-compatibility/2006" xmlns:aink="http://schemas.microsoft.com/office/drawing/2016/ink" xmlns:am3d="http://schemas.microsoft.com/office/drawing/2017/model3d" xmlns:o="urn:schemas-microsoft-com:office:office" xmlns:r="http://schemas.openxmlformats.org/officeDocument/2006/relationships" xmlns:m="http://schemas.openxmlformats.org/officeDocument/2006/math" xmlns:v="urn:schemas-microsoft-com:vml" xmlns:wp14="http://schemas.microsoft.com/office/word/2010/wordprocessingDrawing" xmlns:wp="http://schemas.openxmlformats.org/drawingml/2006/wordprocessingDrawing" xmlns:w10="urn:schemas-microsoft-com:office:word" xmlns:w="http://schemas.openxmlformats.org/wordprocessingml/2006/main" xmlns:w14="http://schemas.microsoft.com/office/word/2010/wordml" xmlns:w15="http://schemas.microsoft.com/office/word/2012/wordml" xmlns:w16cid="http://schemas.microsoft.com/office/word/2016/wordml/cid" xmlns:w16se="http://schemas.microsoft.com/office/word/2015/wordml/symex" xmlns:wpg="http://schemas.microsoft.com/office/word/2010/wordprocessingGroup" xmlns:wpi="http://schemas.microsoft.com/office/word/2010/wordprocessingInk" xmlns:wne="http://schemas.microsoft.com/office/word/2006/wordml" xmlns:wps="http://schemas.microsoft.com/office/word/2010/wordprocessingShape" mc:Ignorable="w14 w15 w16se w16cid wp14">
+<w:numbering xmlns:wpc="http://schemas.microsoft.com/office/word/2010/wordprocessingCanvas" xmlns:mc="http://schemas.openxmlformats.org/markup-compatibility/2006" xmlns:o="urn:schemas-microsoft-com:office:office" xmlns:r="http://schemas.openxmlformats.org/officeDocument/2006/relationships" xmlns:m="http://schemas.openxmlformats.org/officeDocument/2006/math" xmlns:v="urn:schemas-microsoft-com:vml" xmlns:wp14="http://schemas.microsoft.com/office/word/2010/wordprocessingDrawing" xmlns:wp="http://schemas.openxmlformats.org/drawingml/2006/wordprocessingDrawing" xmlns:w10="urn:schemas-microsoft-com:office:word" xmlns:w="http://schemas.openxmlformats.org/wordprocessingml/2006/main" xmlns:w14="http://schemas.microsoft.com/office/word/2010/wordml" xmlns:w15="http://schemas.microsoft.com/office/word/2012/wordml" xmlns:wpg="http://schemas.microsoft.com/office/word/2010/wordprocessingGroup" xmlns:wpi="http://schemas.microsoft.com/office/word/2010/wordprocessingInk" xmlns:wne="http://schemas.microsoft.com/office/word/2006/wordml" xmlns:wps="http://schemas.microsoft.com/office/word/2010/wordprocessingShape" mc:Ignorable="w14 w15 wp14">
   <w:abstractNum w:abstractNumId="0" w15:restartNumberingAfterBreak="0">
     <w:nsid w:val="033E0E47"/>
     <w:multiLevelType w:val="hybridMultilevel"/>
@@ -19163,7 +19237,7 @@
 </file>
 
 <file path=word/styles.xml><?xml version="1.0" encoding="utf-8"?>
-<w:styles xmlns:mc="http://schemas.openxmlformats.org/markup-compatibility/2006" xmlns:r="http://schemas.openxmlformats.org/officeDocument/2006/relationships" xmlns:w="http://schemas.openxmlformats.org/wordprocessingml/2006/main" xmlns:w14="http://schemas.microsoft.com/office/word/2010/wordml" xmlns:w15="http://schemas.microsoft.com/office/word/2012/wordml" xmlns:w16cid="http://schemas.microsoft.com/office/word/2016/wordml/cid" xmlns:w16se="http://schemas.microsoft.com/office/word/2015/wordml/symex" mc:Ignorable="w14 w15 w16se w16cid">
+<w:styles xmlns:mc="http://schemas.openxmlformats.org/markup-compatibility/2006" xmlns:r="http://schemas.openxmlformats.org/officeDocument/2006/relationships" xmlns:w="http://schemas.openxmlformats.org/wordprocessingml/2006/main" xmlns:w14="http://schemas.microsoft.com/office/word/2010/wordml" xmlns:w15="http://schemas.microsoft.com/office/word/2012/wordml" mc:Ignorable="w14 w15">
   <w:docDefaults>
     <w:rPrDefault>
       <w:rPr>
@@ -19179,7 +19253,7 @@
       </w:pPr>
     </w:pPrDefault>
   </w:docDefaults>
-  <w:latentStyles w:defLockedState="0" w:defUIPriority="99" w:defSemiHidden="0" w:defUnhideWhenUsed="0" w:defQFormat="0" w:count="375">
+  <w:latentStyles w:defLockedState="0" w:defUIPriority="99" w:defSemiHidden="0" w:defUnhideWhenUsed="0" w:defQFormat="0" w:count="371">
     <w:lsdException w:name="Normal" w:uiPriority="0" w:qFormat="1"/>
     <w:lsdException w:name="heading 1" w:uiPriority="9" w:qFormat="1"/>
     <w:lsdException w:name="heading 2" w:semiHidden="1" w:uiPriority="9" w:unhideWhenUsed="1" w:qFormat="1"/>
@@ -19551,10 +19625,6 @@
     <w:lsdException w:name="List Table 5 Dark Accent 6" w:uiPriority="50"/>
     <w:lsdException w:name="List Table 6 Colorful Accent 6" w:uiPriority="51"/>
     <w:lsdException w:name="List Table 7 Colorful Accent 6" w:uiPriority="52"/>
-    <w:lsdException w:name="Mention" w:semiHidden="1" w:unhideWhenUsed="1"/>
-    <w:lsdException w:name="Smart Hyperlink" w:semiHidden="1" w:unhideWhenUsed="1"/>
-    <w:lsdException w:name="Hashtag" w:semiHidden="1" w:unhideWhenUsed="1"/>
-    <w:lsdException w:name="Unresolved Mention" w:semiHidden="1" w:unhideWhenUsed="1"/>
   </w:latentStyles>
   <w:style w:type="paragraph" w:default="1" w:styleId="Normal">
     <w:name w:val="Normal"/>
@@ -19630,6 +19700,7 @@
   <w:style w:type="character" w:default="1" w:styleId="DefaultParagraphFont">
     <w:name w:val="Default Paragraph Font"/>
     <w:uiPriority w:val="1"/>
+    <w:semiHidden/>
     <w:unhideWhenUsed/>
   </w:style>
   <w:style w:type="table" w:default="1" w:styleId="TableNormal">
@@ -19707,7 +19778,7 @@
       <w:u w:val="single"/>
     </w:rPr>
   </w:style>
-  <w:style w:type="character" w:styleId="UnresolvedMention">
+  <w:style w:type="character" w:customStyle="1" w:styleId="UnresolvedMention">
     <w:name w:val="Unresolved Mention"/>
     <w:basedOn w:val="DefaultParagraphFont"/>
     <w:uiPriority w:val="99"/>

</xml_diff>